<commit_message>
Thank you to Olly for pointing out the errata
</commit_message>
<xml_diff>
--- a/GrahamTurner.docx
+++ b/GrahamTurner.docx
@@ -654,7 +654,29 @@
           <w:sz w:val="20"/>
           <w:szCs w:val="20"/>
         </w:rPr>
-        <w:t>Jul 16 - Current</w:t>
+        <w:t>Jul 1</w:t>
+      </w:r>
+      <w:r>
+        <w:rPr>
+          <w:rFonts w:eastAsia="Arial" w:cs="Arial" w:ascii="Arial" w:hAnsi="Arial"/>
+          <w:b w:val="false"/>
+          <w:bCs w:val="false"/>
+          <w:color w:val="00000A"/>
+          <w:sz w:val="20"/>
+          <w:szCs w:val="20"/>
+        </w:rPr>
+        <w:t>7</w:t>
+      </w:r>
+      <w:r>
+        <w:rPr>
+          <w:rFonts w:eastAsia="Arial" w:cs="Arial" w:ascii="Arial" w:hAnsi="Arial"/>
+          <w:b w:val="false"/>
+          <w:bCs w:val="false"/>
+          <w:color w:val="00000A"/>
+          <w:sz w:val="20"/>
+          <w:szCs w:val="20"/>
+        </w:rPr>
+        <w:t xml:space="preserve"> - Current</w:t>
       </w:r>
       <w:r>
         <w:rPr>
@@ -1234,7 +1256,14 @@
           <w:rFonts w:eastAsia="Arial" w:cs="Arial" w:ascii="Arial" w:hAnsi="Arial"/>
           <w:color w:val="00000A"/>
         </w:rPr>
-        <w:t>Jul 16</w:t>
+        <w:t>Jul 1</w:t>
+      </w:r>
+      <w:r>
+        <w:rPr>
+          <w:rFonts w:eastAsia="Arial" w:cs="Arial" w:ascii="Arial" w:hAnsi="Arial"/>
+          <w:color w:val="00000A"/>
+        </w:rPr>
+        <w:t>7</w:t>
       </w:r>
       <w:r>
         <w:rPr>
@@ -2589,7 +2618,21 @@
           <w:rFonts w:eastAsia="Arial" w:cs="Arial" w:ascii="Arial" w:hAnsi="Arial"/>
           <w:color w:val="00000A"/>
         </w:rPr>
-        <w:t>Dec 14 – April 15</w:t>
+        <w:t>Dec 1</w:t>
+      </w:r>
+      <w:r>
+        <w:rPr>
+          <w:rFonts w:eastAsia="Arial" w:cs="Arial" w:ascii="Arial" w:hAnsi="Arial"/>
+          <w:color w:val="00000A"/>
+        </w:rPr>
+        <w:t>3</w:t>
+      </w:r>
+      <w:r>
+        <w:rPr>
+          <w:rFonts w:eastAsia="Arial" w:cs="Arial" w:ascii="Arial" w:hAnsi="Arial"/>
+          <w:color w:val="00000A"/>
+        </w:rPr>
+        <w:t xml:space="preserve"> – April 15</w:t>
       </w:r>
       <w:r>
         <w:rPr>
@@ -3909,7 +3952,34 @@
           <w:color w:val="00000A"/>
           <w:sz w:val="21"/>
         </w:rPr>
-        <w:t>References are available upon request.</w:t>
+        <w:t xml:space="preserve">References are available upon request. </w:t>
+      </w:r>
+      <w:r>
+        <w:rPr>
+          <w:rFonts w:eastAsia="Arial" w:cs="Arial" w:ascii="Arial" w:hAnsi="Arial"/>
+          <w:color w:val="00000A"/>
+          <w:sz w:val="21"/>
+        </w:rPr>
+        <w:t xml:space="preserve">Please git clone </w:t>
+      </w:r>
+      <w:hyperlink r:id="rId8">
+        <w:r>
+          <w:rPr>
+            <w:rStyle w:val="InternetLink"/>
+            <w:rFonts w:eastAsia="Arial" w:cs="Arial" w:ascii="Arial" w:hAnsi="Arial"/>
+            <w:color w:val="00000A"/>
+            <w:sz w:val="21"/>
+          </w:rPr>
+          <w:t>https://github.com/backenddeveloper/cv</w:t>
+        </w:r>
+      </w:hyperlink>
+      <w:r>
+        <w:rPr>
+          <w:rFonts w:eastAsia="Arial" w:cs="Arial" w:ascii="Arial" w:hAnsi="Arial"/>
+          <w:color w:val="00000A"/>
+          <w:sz w:val="21"/>
+        </w:rPr>
+        <w:t xml:space="preserve"> [.git]</w:t>
       </w:r>
     </w:p>
     <w:sectPr>

</xml_diff>

<commit_message>
Updating CV versioning section.
</commit_message>
<xml_diff>
--- a/GrahamTurner.docx
+++ b/GrahamTurner.docx
@@ -62,7 +62,7 @@
           <w:color w:val="00000A"/>
           <w:sz w:val="24"/>
         </w:rPr>
-        <w:t xml:space="preserve">Y030 7AW - </w:t>
+        <w:t>Y</w:t>
       </w:r>
       <w:r>
         <w:rPr>
@@ -70,7 +70,7 @@
           <w:color w:val="00000A"/>
           <w:sz w:val="24"/>
         </w:rPr>
-        <w:t>York</w:t>
+        <w:t>orkshire / Hampshire / Wiltshire /Berkshire / Oxfordshire</w:t>
       </w:r>
     </w:p>
     <w:p>
@@ -164,6 +164,7 @@
           <w:highlight w:val="lightGray"/>
         </w:rPr>
       </w:pPr>
+      <w:bookmarkStart w:id="1" w:name="__DdeLink__543_19019898"/>
       <w:r>
         <w:rPr>
           <w:rFonts w:eastAsia="Arial" w:cs="Arial" w:ascii="Arial" w:hAnsi="Arial"/>
@@ -253,12 +254,21 @@
           <w:color w:val="00000A"/>
         </w:rPr>
       </w:pPr>
-      <w:r>
-        <w:rPr>
-          <w:rFonts w:eastAsia="Arial" w:cs="Arial" w:ascii="Arial" w:hAnsi="Arial"/>
-          <w:color w:val="00000A"/>
-        </w:rPr>
-        <w:t>An experienced Hands On software Engineer, IT Architect and Security professional who has excellent computer and mathematical skills, with ten years of background in supporting large businesses; I understanding the requirements and how to perform in the role; my experience of working with other developers, handling customer expectations, supporting and solving problems, developing services and handling technical incidents; all in a professional and objective manner, would make me a hard-working and effective addition to your company.</w:t>
+      <w:bookmarkStart w:id="2" w:name="__DdeLink__543_19019898"/>
+      <w:r>
+        <w:rPr>
+          <w:rFonts w:eastAsia="Arial" w:cs="Arial" w:ascii="Arial" w:hAnsi="Arial"/>
+          <w:color w:val="00000A"/>
+        </w:rPr>
+        <w:t>An experienced</w:t>
+      </w:r>
+      <w:bookmarkEnd w:id="2"/>
+      <w:r>
+        <w:rPr>
+          <w:rFonts w:eastAsia="Arial" w:cs="Arial" w:ascii="Arial" w:hAnsi="Arial"/>
+          <w:color w:val="00000A"/>
+        </w:rPr>
+        <w:t xml:space="preserve"> Hands On software Engineer, IT Architect and Security professional who has excellent computer and mathematical skills, with ten years of background in supporting large businesses; I understanding the requirements and how to perform in the role; my experience of working with other developers, handling customer expectations, supporting and solving problems, developing services and handling technical incidents; all in a professional and objective manner, would make me a hard-working and effective addition to your company.</w:t>
       </w:r>
     </w:p>
     <w:p>
@@ -283,32 +293,30 @@
       <w:pPr>
         <w:pStyle w:val="Normal"/>
         <w:spacing w:lineRule="auto"/>
-        <w:rPr/>
-      </w:pPr>
-      <w:r>
-        <w:rPr>
-          <w:rFonts w:eastAsia="Arial" w:cs="Arial" w:ascii="Arial" w:hAnsi="Arial"/>
-          <w:b/>
-          <w:color w:val="00000A"/>
-          <w:sz w:val="23"/>
-        </w:rPr>
-        <w:t xml:space="preserve">SKILLS </w:t>
-      </w:r>
-      <w:r>
-        <w:rPr>
-          <w:rFonts w:eastAsia="Arial" w:cs="Arial" w:ascii="Arial" w:hAnsi="Arial"/>
+        <w:rPr>
+          <w:rFonts w:ascii="Arial" w:hAnsi="Arial" w:eastAsia="Arial" w:cs="Arial"/>
+          <w:b/>
           <w:b/>
           <w:color w:val="00000A"/>
           <w:sz w:val="23"/>
           <w:highlight w:val="lightGray"/>
         </w:rPr>
-        <w:t>PROFILE</w:t>
-      </w:r>
-    </w:p>
-    <w:p>
-      <w:pPr>
-        <w:pStyle w:val="Normal"/>
-        <w:spacing w:lineRule="exact" w:line="302"/>
+      </w:pPr>
+      <w:r>
+        <w:rPr>
+          <w:rFonts w:eastAsia="Arial" w:cs="Arial" w:ascii="Arial" w:hAnsi="Arial"/>
+          <w:b/>
+          <w:color w:val="00000A"/>
+          <w:sz w:val="23"/>
+          <w:highlight w:val="lightGray"/>
+        </w:rPr>
+        <w:t>VERSIONING</w:t>
+      </w:r>
+    </w:p>
+    <w:p>
+      <w:pPr>
+        <w:pStyle w:val="Normal"/>
+        <w:spacing w:lineRule="exact" w:line="281"/>
         <w:rPr>
           <w:rFonts w:ascii="Times New Roman" w:hAnsi="Times New Roman" w:eastAsia="Times New Roman" w:cs="Times New Roman"/>
           <w:b/>
@@ -327,18 +335,18 @@
           <w:highlight w:val="lightGray"/>
         </w:rPr>
         <w:drawing>
-          <wp:anchor behindDoc="1" distT="0" distB="0" distL="114935" distR="114935" simplePos="0" locked="0" layoutInCell="1" allowOverlap="1" relativeHeight="3">
+          <wp:anchor behindDoc="1" distT="0" distB="0" distL="114935" distR="114935" simplePos="0" locked="0" layoutInCell="1" allowOverlap="1" relativeHeight="7">
             <wp:simplePos x="0" y="0"/>
             <wp:positionH relativeFrom="column">
               <wp:posOffset>-3175</wp:posOffset>
             </wp:positionH>
             <wp:positionV relativeFrom="paragraph">
-              <wp:posOffset>-153670</wp:posOffset>
+              <wp:posOffset>-152400</wp:posOffset>
             </wp:positionV>
             <wp:extent cx="6120130" cy="167640"/>
             <wp:effectExtent l="0" t="0" r="0" b="0"/>
             <wp:wrapNone/>
-            <wp:docPr id="2" name="Image2" descr=""/>
+            <wp:docPr id="2" name="Image6" descr=""/>
             <wp:cNvGraphicFramePr>
               <a:graphicFrameLocks xmlns:a="http://schemas.openxmlformats.org/drawingml/2006/main" noChangeAspect="1"/>
             </wp:cNvGraphicFramePr>
@@ -346,7 +354,7 @@
               <a:graphicData uri="http://schemas.openxmlformats.org/drawingml/2006/picture">
                 <pic:pic xmlns:pic="http://schemas.openxmlformats.org/drawingml/2006/picture">
                   <pic:nvPicPr>
-                    <pic:cNvPr id="2" name="Image2" descr=""/>
+                    <pic:cNvPr id="2" name="Image6" descr=""/>
                     <pic:cNvPicPr>
                       <a:picLocks noChangeAspect="1" noChangeArrowheads="1"/>
                     </pic:cNvPicPr>
@@ -376,6 +384,161 @@
     <w:p>
       <w:pPr>
         <w:pStyle w:val="Normal"/>
+        <w:spacing w:lineRule="auto" w:line="240"/>
+        <w:jc w:val="both"/>
+        <w:rPr>
+          <w:rFonts w:ascii="Arial" w:hAnsi="Arial" w:eastAsia="Arial" w:cs="Arial"/>
+          <w:color w:val="00000A"/>
+          <w:sz w:val="20"/>
+          <w:szCs w:val="20"/>
+        </w:rPr>
+      </w:pPr>
+      <w:r>
+        <w:rPr>
+          <w:rFonts w:eastAsia="Arial" w:cs="Arial" w:ascii="Arial" w:hAnsi="Arial"/>
+          <w:color w:val="00000A"/>
+          <w:sz w:val="20"/>
+          <w:szCs w:val="20"/>
+        </w:rPr>
+        <w:t xml:space="preserve">Please visit </w:t>
+      </w:r>
+      <w:hyperlink r:id="rId5">
+        <w:r>
+          <w:rPr>
+            <w:rStyle w:val="InternetLink"/>
+            <w:rFonts w:eastAsia="Arial" w:cs="Arial" w:ascii="Arial" w:hAnsi="Arial"/>
+            <w:color w:val="00000A"/>
+            <w:sz w:val="20"/>
+            <w:szCs w:val="20"/>
+          </w:rPr>
+          <w:t>https://github.com/backenddeveloper/cv</w:t>
+        </w:r>
+      </w:hyperlink>
+      <w:r>
+        <w:rPr>
+          <w:rFonts w:eastAsia="Arial" w:cs="Arial" w:ascii="Arial" w:hAnsi="Arial"/>
+          <w:color w:val="00000A"/>
+          <w:sz w:val="20"/>
+          <w:szCs w:val="20"/>
+        </w:rPr>
+        <w:t xml:space="preserve"> to download a newer version of CV and important cover.</w:t>
+      </w:r>
+    </w:p>
+    <w:p>
+      <w:pPr>
+        <w:pStyle w:val="Normal"/>
+        <w:spacing w:lineRule="exact" w:line="237"/>
+        <w:rPr>
+          <w:rFonts w:ascii="Times New Roman" w:hAnsi="Times New Roman" w:eastAsia="Times New Roman" w:cs="Times New Roman"/>
+          <w:color w:val="00000A"/>
+          <w:sz w:val="24"/>
+        </w:rPr>
+      </w:pPr>
+      <w:r>
+        <w:rPr>
+          <w:rFonts w:eastAsia="Times New Roman" w:cs="Times New Roman" w:ascii="Times New Roman" w:hAnsi="Times New Roman"/>
+          <w:color w:val="00000A"/>
+          <w:sz w:val="24"/>
+        </w:rPr>
+      </w:r>
+    </w:p>
+    <w:p>
+      <w:pPr>
+        <w:pStyle w:val="Normal"/>
+        <w:spacing w:lineRule="auto"/>
+        <w:rPr/>
+      </w:pPr>
+      <w:r>
+        <w:rPr>
+          <w:rFonts w:eastAsia="Arial" w:cs="Arial" w:ascii="Arial" w:hAnsi="Arial"/>
+          <w:b/>
+          <w:color w:val="00000A"/>
+          <w:sz w:val="23"/>
+        </w:rPr>
+        <w:t xml:space="preserve">SKILLS </w:t>
+      </w:r>
+      <w:r>
+        <w:rPr>
+          <w:rFonts w:eastAsia="Arial" w:cs="Arial" w:ascii="Arial" w:hAnsi="Arial"/>
+          <w:b/>
+          <w:color w:val="00000A"/>
+          <w:sz w:val="23"/>
+          <w:highlight w:val="lightGray"/>
+        </w:rPr>
+        <w:t>PROFILE</w:t>
+      </w:r>
+    </w:p>
+    <w:p>
+      <w:pPr>
+        <w:pStyle w:val="Normal"/>
+        <w:spacing w:lineRule="exact" w:line="302"/>
+        <w:rPr>
+          <w:rFonts w:ascii="Times New Roman" w:hAnsi="Times New Roman" w:eastAsia="Times New Roman" w:cs="Times New Roman"/>
+          <w:b/>
+          <w:b/>
+          <w:color w:val="00000A"/>
+          <w:sz w:val="24"/>
+          <w:highlight w:val="lightGray"/>
+        </w:rPr>
+      </w:pPr>
+      <w:r>
+        <w:rPr>
+          <w:rFonts w:eastAsia="Times New Roman" w:cs="Times New Roman" w:ascii="Times New Roman" w:hAnsi="Times New Roman"/>
+          <w:b/>
+          <w:color w:val="00000A"/>
+          <w:sz w:val="24"/>
+          <w:highlight w:val="lightGray"/>
+        </w:rPr>
+        <w:drawing>
+          <wp:anchor behindDoc="1" distT="0" distB="0" distL="114935" distR="114935" simplePos="0" locked="0" layoutInCell="1" allowOverlap="1" relativeHeight="3">
+            <wp:simplePos x="0" y="0"/>
+            <wp:positionH relativeFrom="column">
+              <wp:posOffset>-3175</wp:posOffset>
+            </wp:positionH>
+            <wp:positionV relativeFrom="paragraph">
+              <wp:posOffset>-153670</wp:posOffset>
+            </wp:positionV>
+            <wp:extent cx="6120130" cy="167640"/>
+            <wp:effectExtent l="0" t="0" r="0" b="0"/>
+            <wp:wrapNone/>
+            <wp:docPr id="3" name="Image2" descr=""/>
+            <wp:cNvGraphicFramePr>
+              <a:graphicFrameLocks xmlns:a="http://schemas.openxmlformats.org/drawingml/2006/main" noChangeAspect="1"/>
+            </wp:cNvGraphicFramePr>
+            <a:graphic xmlns:a="http://schemas.openxmlformats.org/drawingml/2006/main">
+              <a:graphicData uri="http://schemas.openxmlformats.org/drawingml/2006/picture">
+                <pic:pic xmlns:pic="http://schemas.openxmlformats.org/drawingml/2006/picture">
+                  <pic:nvPicPr>
+                    <pic:cNvPr id="3" name="Image2" descr=""/>
+                    <pic:cNvPicPr>
+                      <a:picLocks noChangeAspect="1" noChangeArrowheads="1"/>
+                    </pic:cNvPicPr>
+                  </pic:nvPicPr>
+                  <pic:blipFill>
+                    <a:blip r:embed="rId6"/>
+                    <a:stretch>
+                      <a:fillRect/>
+                    </a:stretch>
+                  </pic:blipFill>
+                  <pic:spPr bwMode="auto">
+                    <a:xfrm>
+                      <a:off x="0" y="0"/>
+                      <a:ext cx="6120130" cy="167640"/>
+                    </a:xfrm>
+                    <a:prstGeom prst="rect">
+                      <a:avLst/>
+                    </a:prstGeom>
+                  </pic:spPr>
+                </pic:pic>
+              </a:graphicData>
+            </a:graphic>
+          </wp:anchor>
+        </w:drawing>
+      </w:r>
+    </w:p>
+    <w:p>
+      <w:pPr>
+        <w:pStyle w:val="Normal"/>
         <w:numPr>
           <w:ilvl w:val="0"/>
           <w:numId w:val="3"/>
@@ -592,7 +755,7 @@
             <wp:extent cx="6120130" cy="175260"/>
             <wp:effectExtent l="0" t="0" r="0" b="0"/>
             <wp:wrapNone/>
-            <wp:docPr id="3" name="Image3" descr=""/>
+            <wp:docPr id="4" name="Image3" descr=""/>
             <wp:cNvGraphicFramePr>
               <a:graphicFrameLocks xmlns:a="http://schemas.openxmlformats.org/drawingml/2006/main" noChangeAspect="1"/>
             </wp:cNvGraphicFramePr>
@@ -600,13 +763,13 @@
               <a:graphicData uri="http://schemas.openxmlformats.org/drawingml/2006/picture">
                 <pic:pic xmlns:pic="http://schemas.openxmlformats.org/drawingml/2006/picture">
                   <pic:nvPicPr>
-                    <pic:cNvPr id="3" name="Image3" descr=""/>
+                    <pic:cNvPr id="4" name="Image3" descr=""/>
                     <pic:cNvPicPr>
                       <a:picLocks noChangeAspect="1" noChangeArrowheads="1"/>
                     </pic:cNvPicPr>
                   </pic:nvPicPr>
                   <pic:blipFill>
-                    <a:blip r:embed="rId5"/>
+                    <a:blip r:embed="rId7"/>
                     <a:stretch>
                       <a:fillRect/>
                     </a:stretch>
@@ -643,7 +806,25 @@
           <w:color w:val="00000A"/>
           <w:sz w:val="24"/>
         </w:rPr>
-        <w:t xml:space="preserve">Capita (.Gov.uk)  </w:t>
+        <w:t>Capita (</w:t>
+      </w:r>
+      <w:r>
+        <w:rPr>
+          <w:rFonts w:eastAsia="Times New Roman" w:cs="Times New Roman" w:ascii="Times New Roman" w:hAnsi="Times New Roman"/>
+          <w:b/>
+          <w:color w:val="00000A"/>
+          <w:sz w:val="24"/>
+        </w:rPr>
+        <w:t>UoS</w:t>
+      </w:r>
+      <w:r>
+        <w:rPr>
+          <w:rFonts w:eastAsia="Times New Roman" w:cs="Times New Roman" w:ascii="Times New Roman" w:hAnsi="Times New Roman"/>
+          <w:b/>
+          <w:color w:val="00000A"/>
+          <w:sz w:val="24"/>
+        </w:rPr>
+        <w:t xml:space="preserve">)  </w:t>
       </w:r>
       <w:r>
         <w:rPr>
@@ -725,7 +906,25 @@
           <w:sz w:val="19"/>
           <w:szCs w:val="19"/>
         </w:rPr>
-        <w:t>Development of an extensive Cloud based (AWS, Azure) and self-managed in DC estate.</w:t>
+        <w:t xml:space="preserve">Development of an extensive Cloud based (AWS, Azure, </w:t>
+      </w:r>
+      <w:r>
+        <w:rPr>
+          <w:rFonts w:eastAsia="Arial" w:cs="Arial" w:ascii="Arial" w:hAnsi="Arial"/>
+          <w:color w:val="00000A"/>
+          <w:sz w:val="19"/>
+          <w:szCs w:val="19"/>
+        </w:rPr>
+        <w:t>GPC</w:t>
+      </w:r>
+      <w:r>
+        <w:rPr>
+          <w:rFonts w:eastAsia="Arial" w:cs="Arial" w:ascii="Arial" w:hAnsi="Arial"/>
+          <w:color w:val="00000A"/>
+          <w:sz w:val="19"/>
+          <w:szCs w:val="19"/>
+        </w:rPr>
+        <w:t>) and self-managed in DC estate.</w:t>
       </w:r>
     </w:p>
     <w:p>
@@ -772,16 +971,16 @@
           <w:sz w:val="19"/>
           <w:szCs w:val="19"/>
         </w:rPr>
-        <w:t>Government</w:t>
-      </w:r>
-      <w:r>
-        <w:rPr>
-          <w:rFonts w:eastAsia="Arial" w:cs="Arial" w:ascii="Arial" w:hAnsi="Arial"/>
-          <w:color w:val="00000A"/>
-          <w:sz w:val="19"/>
-          <w:szCs w:val="19"/>
-        </w:rPr>
-        <w:t xml:space="preserve"> application development in Java </w:t>
+        <w:t>A</w:t>
+      </w:r>
+      <w:r>
+        <w:rPr>
+          <w:rFonts w:eastAsia="Arial" w:cs="Arial" w:ascii="Arial" w:hAnsi="Arial"/>
+          <w:color w:val="00000A"/>
+          <w:sz w:val="19"/>
+          <w:szCs w:val="19"/>
+        </w:rPr>
+        <w:t xml:space="preserve">pplication development in Java </w:t>
       </w:r>
       <w:r>
         <w:rPr>
@@ -1114,69 +1313,6 @@
     <w:p>
       <w:pPr>
         <w:pStyle w:val="Normal"/>
-        <w:numPr>
-          <w:ilvl w:val="0"/>
-          <w:numId w:val="4"/>
-        </w:numPr>
-        <w:tabs>
-          <w:tab w:val="left" w:pos="720" w:leader="none"/>
-        </w:tabs>
-        <w:spacing w:lineRule="auto"/>
-        <w:jc w:val="both"/>
-        <w:rPr>
-          <w:sz w:val="19"/>
-          <w:szCs w:val="19"/>
-        </w:rPr>
-      </w:pPr>
-      <w:r>
-        <w:rPr>
-          <w:rFonts w:eastAsia="Arial" w:cs="Arial" w:ascii="Arial" w:hAnsi="Arial"/>
-          <w:color w:val="00000A"/>
-          <w:sz w:val="19"/>
-          <w:szCs w:val="19"/>
-        </w:rPr>
-        <w:t xml:space="preserve">(Between the lines): Quantum computing as a service, Q#, advanced cryptographic mathematical analysis, </w:t>
-      </w:r>
-      <w:r>
-        <w:rPr>
-          <w:rFonts w:eastAsia="Arial" w:cs="Arial" w:ascii="Arial" w:hAnsi="Arial"/>
-          <w:color w:val="00000A"/>
-          <w:sz w:val="19"/>
-          <w:szCs w:val="19"/>
-        </w:rPr>
-        <w:t>I</w:t>
-      </w:r>
-      <w:r>
-        <w:rPr>
-          <w:rFonts w:eastAsia="Arial" w:cs="Arial" w:ascii="Arial" w:hAnsi="Arial"/>
-          <w:color w:val="00000A"/>
-          <w:sz w:val="19"/>
-          <w:szCs w:val="19"/>
-        </w:rPr>
-        <w:t>o</w:t>
-      </w:r>
-      <w:r>
-        <w:rPr>
-          <w:rFonts w:eastAsia="Arial" w:cs="Arial" w:ascii="Arial" w:hAnsi="Arial"/>
-          <w:color w:val="00000A"/>
-          <w:sz w:val="19"/>
-          <w:szCs w:val="19"/>
-        </w:rPr>
-        <w:t xml:space="preserve">T </w:t>
-      </w:r>
-      <w:r>
-        <w:rPr>
-          <w:rFonts w:eastAsia="Arial" w:cs="Arial" w:ascii="Arial" w:hAnsi="Arial"/>
-          <w:color w:val="00000A"/>
-          <w:sz w:val="19"/>
-          <w:szCs w:val="19"/>
-        </w:rPr>
-        <w:t>ASIC design and deployment. Linux and BSD kernel development, commstad analytics.</w:t>
-      </w:r>
-    </w:p>
-    <w:p>
-      <w:pPr>
-        <w:pStyle w:val="Normal"/>
         <w:spacing w:lineRule="exact" w:line="14"/>
         <w:rPr>
           <w:rFonts w:ascii="Symbol" w:hAnsi="Symbol" w:eastAsia="Symbol" w:cs="Symbol"/>
@@ -1899,7 +2035,6 @@
           <w:rFonts w:ascii="Arial" w:hAnsi="Arial" w:eastAsia="Arial" w:cs="Arial"/>
           <w:color w:val="00000A"/>
           <w:sz w:val="20"/>
-          <w:szCs w:val="20"/>
         </w:rPr>
       </w:pPr>
       <w:r>
@@ -1910,59 +2045,6 @@
           <w:szCs w:val="20"/>
         </w:rPr>
         <w:t>Business process automation with Rundeck, Python, Javascript and Google Golang.</w:t>
-      </w:r>
-    </w:p>
-    <w:p>
-      <w:pPr>
-        <w:pStyle w:val="Normal"/>
-        <w:numPr>
-          <w:ilvl w:val="0"/>
-          <w:numId w:val="6"/>
-        </w:numPr>
-        <w:tabs>
-          <w:tab w:val="left" w:pos="720" w:leader="none"/>
-        </w:tabs>
-        <w:spacing w:lineRule="auto"/>
-        <w:jc w:val="both"/>
-        <w:rPr>
-          <w:rFonts w:ascii="Arial" w:hAnsi="Arial" w:eastAsia="Arial" w:cs="Arial"/>
-          <w:color w:val="00000A"/>
-          <w:sz w:val="20"/>
-          <w:szCs w:val="20"/>
-        </w:rPr>
-      </w:pPr>
-      <w:r>
-        <w:rPr>
-          <w:rFonts w:eastAsia="Arial" w:cs="Arial" w:ascii="Arial" w:hAnsi="Arial"/>
-          <w:color w:val="00000A"/>
-          <w:sz w:val="20"/>
-          <w:szCs w:val="20"/>
-        </w:rPr>
-        <w:t>Developing and testing security policies and procedures for PCI-DSS and ISO/IEC 27001</w:t>
-      </w:r>
-    </w:p>
-    <w:p>
-      <w:pPr>
-        <w:pStyle w:val="Normal"/>
-        <w:tabs>
-          <w:tab w:val="left" w:pos="4480" w:leader="none"/>
-        </w:tabs>
-        <w:spacing w:lineRule="auto"/>
-        <w:rPr>
-          <w:rFonts w:ascii="Arial" w:hAnsi="Arial" w:eastAsia="Arial" w:cs="Arial"/>
-          <w:b/>
-          <w:b/>
-          <w:color w:val="00000A"/>
-          <w:sz w:val="22"/>
-        </w:rPr>
-      </w:pPr>
-      <w:r>
-        <w:rPr>
-          <w:rFonts w:eastAsia="Arial" w:cs="Arial" w:ascii="Arial" w:hAnsi="Arial"/>
-          <w:b/>
-          <w:color w:val="00000A"/>
-          <w:sz w:val="22"/>
-        </w:rPr>
       </w:r>
     </w:p>
     <w:p>
@@ -2322,8 +2404,8 @@
         <w:jc w:val="both"/>
         <w:rPr/>
       </w:pPr>
-      <w:bookmarkStart w:id="1" w:name="page2"/>
-      <w:bookmarkEnd w:id="1"/>
+      <w:bookmarkStart w:id="3" w:name="page2"/>
+      <w:bookmarkEnd w:id="3"/>
       <w:r>
         <w:rPr>
           <w:rFonts w:eastAsia="Arial" w:cs="Arial" w:ascii="Arial" w:hAnsi="Arial"/>
@@ -2981,7 +3063,7 @@
             <wp:extent cx="6120130" cy="153670"/>
             <wp:effectExtent l="0" t="0" r="0" b="0"/>
             <wp:wrapNone/>
-            <wp:docPr id="4" name="Image4" descr=""/>
+            <wp:docPr id="5" name="Image4" descr=""/>
             <wp:cNvGraphicFramePr>
               <a:graphicFrameLocks xmlns:a="http://schemas.openxmlformats.org/drawingml/2006/main" noChangeAspect="1"/>
             </wp:cNvGraphicFramePr>
@@ -2989,13 +3071,13 @@
               <a:graphicData uri="http://schemas.openxmlformats.org/drawingml/2006/picture">
                 <pic:pic xmlns:pic="http://schemas.openxmlformats.org/drawingml/2006/picture">
                   <pic:nvPicPr>
-                    <pic:cNvPr id="4" name="Image4" descr=""/>
+                    <pic:cNvPr id="5" name="Image4" descr=""/>
                     <pic:cNvPicPr>
                       <a:picLocks noChangeAspect="1" noChangeArrowheads="1"/>
                     </pic:cNvPicPr>
                   </pic:nvPicPr>
                   <pic:blipFill>
-                    <a:blip r:embed="rId6"/>
+                    <a:blip r:embed="rId8"/>
                     <a:stretch>
                       <a:fillRect/>
                     </a:stretch>
@@ -3901,7 +3983,7 @@
             <wp:extent cx="6120130" cy="153670"/>
             <wp:effectExtent l="0" t="0" r="0" b="0"/>
             <wp:wrapNone/>
-            <wp:docPr id="5" name="Image5" descr=""/>
+            <wp:docPr id="6" name="Image5" descr=""/>
             <wp:cNvGraphicFramePr>
               <a:graphicFrameLocks xmlns:a="http://schemas.openxmlformats.org/drawingml/2006/main" noChangeAspect="1"/>
             </wp:cNvGraphicFramePr>
@@ -3909,13 +3991,13 @@
               <a:graphicData uri="http://schemas.openxmlformats.org/drawingml/2006/picture">
                 <pic:pic xmlns:pic="http://schemas.openxmlformats.org/drawingml/2006/picture">
                   <pic:nvPicPr>
-                    <pic:cNvPr id="5" name="Image5" descr=""/>
+                    <pic:cNvPr id="6" name="Image5" descr=""/>
                     <pic:cNvPicPr>
                       <a:picLocks noChangeAspect="1" noChangeArrowheads="1"/>
                     </pic:cNvPicPr>
                   </pic:nvPicPr>
                   <pic:blipFill>
-                    <a:blip r:embed="rId7"/>
+                    <a:blip r:embed="rId9"/>
                     <a:stretch>
                       <a:fillRect/>
                     </a:stretch>
@@ -3962,7 +4044,7 @@
         </w:rPr>
         <w:t xml:space="preserve">Please git clone </w:t>
       </w:r>
-      <w:hyperlink r:id="rId8">
+      <w:hyperlink r:id="rId10">
         <w:r>
           <w:rPr>
             <w:rStyle w:val="InternetLink"/>

</xml_diff>